<commit_message>
Agregar funcion de 0 o 1
</commit_message>
<xml_diff>
--- a/JQG/New/270524/4IV9 Quirino González Johann.docx
+++ b/JQG/New/270524/4IV9 Quirino González Johann.docx
@@ -292,14 +292,14 @@
     <w:p>
       <w:pPr>
         <w:rPr>
-          <w:rFonts w:ascii="Arial" w:hAnsi="Arial" w:cs="Arial"/>
-          <w:sz w:val="24"/>
+          <w:noProof/>
         </w:rPr>
       </w:pPr>
       <w:r>
         <w:rPr>
           <w:noProof/>
         </w:rPr>
+        <w:lastRenderedPageBreak/>
         <w:drawing>
           <wp:inline distT="0" distB="0" distL="0" distR="0" wp14:anchorId="30519035" wp14:editId="45E70E12">
             <wp:extent cx="5612130" cy="1630680"/>
@@ -336,6 +336,60 @@
           </wp:inline>
         </w:drawing>
       </w:r>
+      <w:r>
+        <w:rPr>
+          <w:noProof/>
+        </w:rPr>
+        <w:t xml:space="preserve"> </w:t>
+      </w:r>
+      <w:r>
+        <w:rPr>
+          <w:noProof/>
+        </w:rPr>
+        <w:drawing>
+          <wp:inline distT="0" distB="0" distL="0" distR="0" wp14:anchorId="37CEC82E" wp14:editId="54C86ED7">
+            <wp:extent cx="5612130" cy="2809875"/>
+            <wp:effectExtent l="0" t="0" r="7620" b="9525"/>
+            <wp:docPr id="6" name="Imagen 6"/>
+            <wp:cNvGraphicFramePr>
+              <a:graphicFrameLocks xmlns:a="http://schemas.openxmlformats.org/drawingml/2006/main" noChangeAspect="1"/>
+            </wp:cNvGraphicFramePr>
+            <a:graphic xmlns:a="http://schemas.openxmlformats.org/drawingml/2006/main">
+              <a:graphicData uri="http://schemas.openxmlformats.org/drawingml/2006/picture">
+                <pic:pic xmlns:pic="http://schemas.openxmlformats.org/drawingml/2006/picture">
+                  <pic:nvPicPr>
+                    <pic:cNvPr id="1" name=""/>
+                    <pic:cNvPicPr/>
+                  </pic:nvPicPr>
+                  <pic:blipFill>
+                    <a:blip r:embed="rId9"/>
+                    <a:stretch>
+                      <a:fillRect/>
+                    </a:stretch>
+                  </pic:blipFill>
+                  <pic:spPr>
+                    <a:xfrm>
+                      <a:off x="0" y="0"/>
+                      <a:ext cx="5612130" cy="2809875"/>
+                    </a:xfrm>
+                    <a:prstGeom prst="rect">
+                      <a:avLst/>
+                    </a:prstGeom>
+                  </pic:spPr>
+                </pic:pic>
+              </a:graphicData>
+            </a:graphic>
+          </wp:inline>
+        </w:drawing>
+      </w:r>
+    </w:p>
+    <w:p>
+      <w:pPr>
+        <w:rPr>
+          <w:rFonts w:ascii="Arial" w:hAnsi="Arial" w:cs="Arial"/>
+          <w:sz w:val="24"/>
+        </w:rPr>
+      </w:pPr>
       <w:bookmarkStart w:id="0" w:name="_GoBack"/>
       <w:bookmarkEnd w:id="0"/>
     </w:p>

</xml_diff>